<commit_message>
Adding new codes __ revision of mid sem syllabus
</commit_message>
<xml_diff>
--- a/5th Semester/Econometrics/Third notes for students V sem-1.docx
+++ b/5th Semester/Econometrics/Third notes for students V sem-1.docx
@@ -2344,60 +2344,42 @@
       </w:r>
       <w:proofErr w:type="spellEnd"/>
       <w:r>
-        <w:t>/</w:t>
+        <w:t xml:space="preserve">/dt </w:t>
+      </w:r>
+    </w:p>
+    <w:p>
+      <w:pPr>
+        <w:ind w:left="0" w:firstLine="0"/>
+      </w:pPr>
+      <w:r>
+        <w:t xml:space="preserve">Where k is a function of time t. </w:t>
+      </w:r>
+      <w:proofErr w:type="gramStart"/>
+      <w:r>
+        <w:t>K(</w:t>
+      </w:r>
+      <w:proofErr w:type="gramEnd"/>
+      <w:r>
+        <w:t xml:space="preserve">t) = </w:t>
+      </w:r>
+      <w:r>
+        <w:rPr>
+          <w:rFonts w:ascii="Times New Roman" w:hAnsi="Times New Roman" w:cs="Times New Roman"/>
+        </w:rPr>
+        <w:t>∫(</w:t>
       </w:r>
       <w:proofErr w:type="spellStart"/>
       <w:r>
+        <w:t>dk</w:t>
+      </w:r>
+      <w:proofErr w:type="spellEnd"/>
+      <w:r>
+        <w:t xml:space="preserve">/dt). </w:t>
+      </w:r>
+      <w:proofErr w:type="gramStart"/>
+      <w:r>
         <w:t>dt</w:t>
       </w:r>
-      <w:proofErr w:type="spellEnd"/>
-      <w:r>
-        <w:t xml:space="preserve"> </w:t>
-      </w:r>
-    </w:p>
-    <w:p>
-      <w:pPr>
-        <w:ind w:left="0" w:firstLine="0"/>
-      </w:pPr>
-      <w:r>
-        <w:t xml:space="preserve">Where k is a function of time t. </w:t>
-      </w:r>
-      <w:proofErr w:type="gramStart"/>
-      <w:r>
-        <w:t>K(</w:t>
-      </w:r>
-      <w:proofErr w:type="gramEnd"/>
-      <w:r>
-        <w:t xml:space="preserve">t) = </w:t>
-      </w:r>
-      <w:r>
-        <w:rPr>
-          <w:rFonts w:ascii="Times New Roman" w:hAnsi="Times New Roman" w:cs="Times New Roman"/>
-        </w:rPr>
-        <w:t>∫(</w:t>
-      </w:r>
-      <w:proofErr w:type="spellStart"/>
-      <w:r>
-        <w:t>dk</w:t>
-      </w:r>
-      <w:proofErr w:type="spellEnd"/>
-      <w:r>
-        <w:t>/</w:t>
-      </w:r>
-      <w:proofErr w:type="spellStart"/>
-      <w:r>
-        <w:t>dt</w:t>
-      </w:r>
-      <w:proofErr w:type="spellEnd"/>
-      <w:r>
-        <w:t xml:space="preserve">). </w:t>
-      </w:r>
-      <w:proofErr w:type="spellStart"/>
-      <w:proofErr w:type="gramStart"/>
-      <w:r>
-        <w:t>dt</w:t>
-      </w:r>
-      <w:proofErr w:type="spellEnd"/>
       <w:proofErr w:type="gramEnd"/>
     </w:p>
     <w:p>
@@ -2857,90 +2839,204 @@
       </w:r>
       <w:proofErr w:type="spellEnd"/>
       <w:r>
+        <w:t xml:space="preserve"> dt  = [-a/</w:t>
+      </w:r>
+      <w:proofErr w:type="spellStart"/>
+      <w:r>
+        <w:t>r.e</w:t>
+      </w:r>
+      <w:r>
+        <w:rPr>
+          <w:vertAlign w:val="superscript"/>
+        </w:rPr>
+        <w:t>-rt</w:t>
+      </w:r>
+      <w:proofErr w:type="spellEnd"/>
+      <w:r>
+        <w:t xml:space="preserve"> ]</w:t>
+      </w:r>
+      <w:r>
+        <w:rPr>
+          <w:vertAlign w:val="subscript"/>
+        </w:rPr>
+        <w:t>0</w:t>
+      </w:r>
+      <w:r>
+        <w:rPr>
+          <w:vertAlign w:val="superscript"/>
+        </w:rPr>
+        <w:t>x</w:t>
+      </w:r>
+    </w:p>
+    <w:p>
+      <w:pPr>
+        <w:ind w:left="0" w:firstLine="0"/>
+      </w:pPr>
+      <w:r>
+        <w:t>= a/</w:t>
+      </w:r>
+      <w:proofErr w:type="gramStart"/>
+      <w:r>
+        <w:t>r(</w:t>
+      </w:r>
+      <w:proofErr w:type="gramEnd"/>
+      <w:r>
+        <w:t>1-</w:t>
+      </w:r>
+      <w:r>
+        <w:t>e</w:t>
+      </w:r>
+      <w:r>
+        <w:rPr>
+          <w:vertAlign w:val="superscript"/>
+        </w:rPr>
+        <w:t>-rx</w:t>
+      </w:r>
+      <w:r>
+        <w:t>)= Capitalise value of the continuous stream</w:t>
+      </w:r>
+    </w:p>
+    <w:p>
+      <w:pPr>
+        <w:ind w:left="0" w:firstLine="0"/>
+      </w:pPr>
+      <w:r>
+        <w:t xml:space="preserve">So, the </w:t>
+      </w:r>
+      <w:r>
+        <w:t>capitalised</w:t>
+      </w:r>
+      <w:r>
+        <w:t xml:space="preserve"> value </w:t>
+      </w:r>
+      <w:r>
+        <w:t xml:space="preserve">of continuous equal stream depends on the size of income stream, number of years it flows and the rate of interest. </w:t>
+      </w:r>
+      <w:r>
+        <w:t xml:space="preserve"> This is called FLOW VALUE.</w:t>
+      </w:r>
+      <w:r>
         <w:t xml:space="preserve"> </w:t>
       </w:r>
-      <w:proofErr w:type="spellStart"/>
-      <w:r>
-        <w:t>dt</w:t>
-      </w:r>
-      <w:proofErr w:type="spellEnd"/>
-      <w:r>
-        <w:t xml:space="preserve">  = [-a/</w:t>
-      </w:r>
-      <w:proofErr w:type="spellStart"/>
-      <w:r>
-        <w:t>r.e</w:t>
+    </w:p>
+    <w:p>
+      <w:pPr>
+        <w:ind w:left="0" w:firstLine="0"/>
+      </w:pPr>
+      <w:r>
+        <w:t xml:space="preserve">Example- If the interest is continuously added at 12% per year, what will be the capital value of uniform </w:t>
+      </w:r>
+      <w:r>
+        <w:t xml:space="preserve"> </w:t>
+      </w:r>
+      <w:r>
+        <w:t>income stream of Rs. 100 per year for 10 years (e= 2.71828).</w:t>
+      </w:r>
+    </w:p>
+    <w:p>
+      <w:pPr>
+        <w:ind w:left="0" w:firstLine="0"/>
+      </w:pPr>
+      <w:r>
+        <w:t xml:space="preserve">Solution- Capital </w:t>
+      </w:r>
+      <w:proofErr w:type="gramStart"/>
+      <w:r>
+        <w:t>value :</w:t>
+      </w:r>
+      <w:proofErr w:type="gramEnd"/>
+      <w:r>
+        <w:t xml:space="preserve"> y = a/r(1-e</w:t>
       </w:r>
       <w:r>
         <w:rPr>
           <w:vertAlign w:val="superscript"/>
         </w:rPr>
-        <w:t>-rt</w:t>
-      </w:r>
-      <w:proofErr w:type="spellEnd"/>
-      <w:r>
-        <w:t xml:space="preserve"> ]</w:t>
-      </w:r>
-      <w:r>
-        <w:rPr>
-          <w:vertAlign w:val="subscript"/>
-        </w:rPr>
-        <w:t>0</w:t>
+        <w:t>-r</w:t>
       </w:r>
       <w:r>
         <w:rPr>
           <w:vertAlign w:val="superscript"/>
         </w:rPr>
-        <w:t>x</w:t>
-      </w:r>
-    </w:p>
-    <w:p>
-      <w:pPr>
-        <w:ind w:left="0" w:firstLine="0"/>
-      </w:pPr>
-      <w:r>
-        <w:t>= a/</w:t>
+        <w:t>t</w:t>
+      </w:r>
+      <w:r>
+        <w:t>)</w:t>
+      </w:r>
+    </w:p>
+    <w:p>
+      <w:pPr>
+        <w:ind w:left="0" w:firstLine="0"/>
+      </w:pPr>
+      <w:r>
+        <w:t xml:space="preserve">Here, a= 100; r =12/100 =0.12 and   </w:t>
+      </w:r>
+      <w:r>
+        <w:t xml:space="preserve"> </w:t>
+      </w:r>
+      <w:r>
+        <w:t>Time t= 10 years</w:t>
+      </w:r>
+    </w:p>
+    <w:p>
+      <w:pPr>
+        <w:ind w:left="0" w:firstLine="0"/>
+      </w:pPr>
+      <w:r>
+        <w:t>So, y</w:t>
+      </w:r>
+      <w:r>
+        <w:t xml:space="preserve"> </w:t>
+      </w:r>
+      <w:r>
+        <w:t xml:space="preserve">= </w:t>
+      </w:r>
+      <w:r>
+        <w:t>(</w:t>
+      </w:r>
+      <w:r>
+        <w:t>100/ 0.12</w:t>
+      </w:r>
+      <w:r>
+        <w:t>)</w:t>
+      </w:r>
+      <w:r>
+        <w:t xml:space="preserve"> (1-e</w:t>
+      </w:r>
+      <w:r>
+        <w:rPr>
+          <w:vertAlign w:val="superscript"/>
+        </w:rPr>
+        <w:t>-0.12x10</w:t>
+      </w:r>
+      <w:r>
+        <w:t xml:space="preserve">) </w:t>
       </w:r>
       <w:proofErr w:type="gramStart"/>
       <w:r>
-        <w:t>r(</w:t>
+        <w:t xml:space="preserve">= </w:t>
+      </w:r>
+      <w:r>
+        <w:t xml:space="preserve"> 833.33</w:t>
       </w:r>
       <w:proofErr w:type="gramEnd"/>
       <w:r>
-        <w:t>1-</w:t>
-      </w:r>
-      <w:r>
-        <w:t>e</w:t>
+        <w:t xml:space="preserve"> {1-(2.71828)</w:t>
       </w:r>
       <w:r>
         <w:rPr>
           <w:vertAlign w:val="superscript"/>
         </w:rPr>
-        <w:t>-rx</w:t>
-      </w:r>
-      <w:r>
-        <w:t>)= Capitalise value of the continuous stream</w:t>
-      </w:r>
-    </w:p>
-    <w:p>
-      <w:pPr>
-        <w:ind w:left="0" w:firstLine="0"/>
-      </w:pPr>
-      <w:r>
-        <w:t xml:space="preserve">So, the </w:t>
-      </w:r>
-      <w:r>
-        <w:t>capitalised</w:t>
-      </w:r>
-      <w:r>
-        <w:t xml:space="preserve"> value </w:t>
-      </w:r>
-      <w:r>
-        <w:t xml:space="preserve">of continuous equal stream depends on the size of income stream, number of years it flows and the rate of interest. </w:t>
-      </w:r>
-      <w:r>
-        <w:t xml:space="preserve"> This is called FLOW VALUE.</w:t>
-      </w:r>
+        <w:t>-1.2</w:t>
+      </w:r>
+      <w:r>
+        <w:t>}</w:t>
+      </w:r>
+    </w:p>
+    <w:p>
+      <w:pPr>
+        <w:ind w:left="0" w:firstLine="0"/>
+      </w:pPr>
       <w:r>
         <w:t xml:space="preserve"> </w:t>
       </w:r>
@@ -2948,128 +3044,15 @@
     <w:p>
       <w:pPr>
         <w:ind w:left="0" w:firstLine="0"/>
-      </w:pPr>
-      <w:r>
-        <w:t xml:space="preserve">Example- If the interest is continuously added at 12% per year, what will be the capital value of uniform </w:t>
-      </w:r>
-      <w:r>
-        <w:t xml:space="preserve"> </w:t>
-      </w:r>
-      <w:r>
-        <w:t>income stream of Rs. 100 per year for 10 years (e= 2.71828).</w:t>
-      </w:r>
-    </w:p>
-    <w:p>
-      <w:pPr>
-        <w:ind w:left="0" w:firstLine="0"/>
-      </w:pPr>
-      <w:r>
-        <w:t xml:space="preserve">Solution- Capital </w:t>
-      </w:r>
-      <w:proofErr w:type="gramStart"/>
-      <w:r>
-        <w:t>value :</w:t>
-      </w:r>
-      <w:proofErr w:type="gramEnd"/>
-      <w:r>
-        <w:t xml:space="preserve"> y = a/r(1-e</w:t>
-      </w:r>
-      <w:r>
-        <w:rPr>
-          <w:vertAlign w:val="superscript"/>
-        </w:rPr>
-        <w:t>-r</w:t>
-      </w:r>
-      <w:r>
-        <w:rPr>
-          <w:vertAlign w:val="superscript"/>
-        </w:rPr>
-        <w:t>t</w:t>
-      </w:r>
-      <w:r>
-        <w:t>)</w:t>
-      </w:r>
-    </w:p>
-    <w:p>
-      <w:pPr>
-        <w:ind w:left="0" w:firstLine="0"/>
-      </w:pPr>
-      <w:r>
-        <w:t xml:space="preserve">Here, a= 100; r =12/100 =0.12 and   </w:t>
-      </w:r>
-      <w:r>
-        <w:t xml:space="preserve"> </w:t>
-      </w:r>
-      <w:r>
-        <w:t>Time t= 10 years</w:t>
-      </w:r>
-    </w:p>
-    <w:p>
-      <w:pPr>
-        <w:ind w:left="0" w:firstLine="0"/>
-      </w:pPr>
-      <w:r>
-        <w:t>So, y</w:t>
-      </w:r>
-      <w:r>
-        <w:t xml:space="preserve"> </w:t>
-      </w:r>
-      <w:r>
-        <w:t xml:space="preserve">= </w:t>
-      </w:r>
-      <w:r>
-        <w:t>(</w:t>
-      </w:r>
-      <w:r>
-        <w:t>100/ 0.12</w:t>
-      </w:r>
-      <w:r>
-        <w:t>)</w:t>
-      </w:r>
-      <w:r>
-        <w:t xml:space="preserve"> (1-e</w:t>
-      </w:r>
-      <w:r>
-        <w:rPr>
-          <w:vertAlign w:val="superscript"/>
-        </w:rPr>
-        <w:t>-0.12x10</w:t>
-      </w:r>
-      <w:r>
-        <w:t xml:space="preserve">) </w:t>
-      </w:r>
-      <w:proofErr w:type="gramStart"/>
-      <w:r>
-        <w:t xml:space="preserve">= </w:t>
-      </w:r>
-      <w:r>
-        <w:t xml:space="preserve"> 833.33</w:t>
-      </w:r>
-      <w:proofErr w:type="gramEnd"/>
-      <w:r>
-        <w:t xml:space="preserve"> {1-(2.71828)</w:t>
-      </w:r>
-      <w:r>
-        <w:rPr>
-          <w:vertAlign w:val="superscript"/>
-        </w:rPr>
-        <w:t>-1.2</w:t>
-      </w:r>
-      <w:r>
-        <w:t>}</w:t>
-      </w:r>
-    </w:p>
-    <w:p>
-      <w:pPr>
-        <w:ind w:left="0" w:firstLine="0"/>
-        <w:rPr>
-          <w:b/>
-        </w:rPr>
-      </w:pPr>
-      <w:r>
-        <w:rPr>
-          <w:b/>
-        </w:rPr>
+        <w:rPr>
+          <w:b/>
+        </w:rPr>
+      </w:pPr>
+      <w:r>
+        <w:rPr>
+          <w:b/>
+        </w:rPr>
+        <w:lastRenderedPageBreak/>
         <w:t>D.</w:t>
       </w:r>
       <w:r>
@@ -3103,7 +3086,6 @@
           <w:noProof/>
           <w:lang w:eastAsia="en-IN" w:bidi="hi-IN"/>
         </w:rPr>
-        <w:lastRenderedPageBreak/>
         <w:drawing>
           <wp:inline distT="0" distB="0" distL="0" distR="0">
             <wp:extent cx="2447925" cy="1866900"/>
@@ -3681,62 +3663,100 @@
       <w:pPr>
         <w:ind w:left="851" w:right="34" w:hanging="851"/>
       </w:pPr>
+    </w:p>
+    <w:p>
+      <w:pPr>
+        <w:ind w:left="0" w:firstLine="0"/>
+        <w:rPr>
+          <w:b/>
+          <w:color w:val="FF0000"/>
+        </w:rPr>
+      </w:pPr>
+      <w:r>
+        <w:rPr>
+          <w:b/>
+          <w:color w:val="FF0000"/>
+        </w:rPr>
+        <w:t>E</w:t>
+      </w:r>
+      <w:r>
+        <w:rPr>
+          <w:b/>
+          <w:color w:val="FF0000"/>
+        </w:rPr>
+        <w:tab/>
+        <w:t>APPLICATION OF DIFFERENTIAL EQUATION</w:t>
+      </w:r>
+    </w:p>
+    <w:p>
+      <w:pPr>
+        <w:ind w:left="0" w:firstLine="0"/>
+        <w:rPr>
+          <w:b/>
+        </w:rPr>
+      </w:pPr>
+      <w:r>
+        <w:rPr>
+          <w:b/>
+        </w:rPr>
+        <w:t>E.1</w:t>
+      </w:r>
+      <w:r>
+        <w:rPr>
+          <w:b/>
+        </w:rPr>
+        <w:tab/>
+        <w:t>Market Price Function</w:t>
+      </w:r>
+    </w:p>
+    <w:p>
+      <w:pPr>
+        <w:ind w:left="0" w:firstLine="0"/>
+      </w:pPr>
+      <w:r>
+        <w:t xml:space="preserve">Suppose the demand and supply function: when p is the price, </w:t>
+      </w:r>
+      <w:proofErr w:type="spellStart"/>
+      <w:r>
+        <w:t>Q</w:t>
+      </w:r>
+      <w:r>
+        <w:rPr>
+          <w:vertAlign w:val="subscript"/>
+        </w:rPr>
+        <w:t>d</w:t>
+      </w:r>
+      <w:proofErr w:type="spellEnd"/>
+      <w:r>
+        <w:t xml:space="preserve"> is the quantity demanded and Q</w:t>
+      </w:r>
+      <w:r>
+        <w:rPr>
+          <w:vertAlign w:val="subscript"/>
+        </w:rPr>
+        <w:t>s</w:t>
+      </w:r>
+      <w:r>
+        <w:t xml:space="preserve"> is the </w:t>
+      </w:r>
+      <w:proofErr w:type="gramStart"/>
+      <w:r>
+        <w:t>quantity supplied</w:t>
+      </w:r>
+      <w:r>
+        <w:t xml:space="preserve"> are</w:t>
+      </w:r>
+      <w:proofErr w:type="gramEnd"/>
+      <w:r>
+        <w:t>:</w:t>
+      </w:r>
       <w:bookmarkStart w:id="0" w:name="_GoBack"/>
       <w:bookmarkEnd w:id="0"/>
     </w:p>
     <w:p>
       <w:pPr>
         <w:ind w:left="0" w:firstLine="0"/>
-        <w:rPr>
-          <w:b/>
-          <w:color w:val="FF0000"/>
-        </w:rPr>
-      </w:pPr>
-      <w:r>
-        <w:rPr>
-          <w:b/>
-          <w:color w:val="FF0000"/>
-        </w:rPr>
-        <w:lastRenderedPageBreak/>
-        <w:t>E</w:t>
-      </w:r>
-      <w:r>
-        <w:rPr>
-          <w:b/>
-          <w:color w:val="FF0000"/>
-        </w:rPr>
-        <w:tab/>
-        <w:t>APPLICATION OF DIFFERENTIAL EQUATION</w:t>
-      </w:r>
-    </w:p>
-    <w:p>
-      <w:pPr>
-        <w:ind w:left="0" w:firstLine="0"/>
-        <w:rPr>
-          <w:b/>
-        </w:rPr>
-      </w:pPr>
-      <w:r>
-        <w:rPr>
-          <w:b/>
-        </w:rPr>
-        <w:t>E.1</w:t>
-      </w:r>
-      <w:r>
-        <w:rPr>
-          <w:b/>
-        </w:rPr>
-        <w:tab/>
-        <w:t>Market Price Function</w:t>
-      </w:r>
-    </w:p>
-    <w:p>
-      <w:pPr>
-        <w:ind w:left="0" w:firstLine="0"/>
-      </w:pPr>
-      <w:r>
-        <w:t xml:space="preserve">Suppose the demand and supply function: when p is the price, </w:t>
-      </w:r>
+      </w:pPr>
       <w:proofErr w:type="spellStart"/>
       <w:r>
         <w:t>Q</w:t>
@@ -3749,7 +3769,35 @@
       </w:r>
       <w:proofErr w:type="spellEnd"/>
       <w:r>
-        <w:t xml:space="preserve"> is the quantity demanded and Q</w:t>
+        <w:t xml:space="preserve"> = a- </w:t>
+      </w:r>
+      <w:proofErr w:type="spellStart"/>
+      <w:r>
+        <w:t>bp</w:t>
+      </w:r>
+      <w:proofErr w:type="spellEnd"/>
+      <w:r>
+        <w:tab/>
+      </w:r>
+      <w:r>
+        <w:tab/>
+        <w:t>(a, b &gt;0</w:t>
+      </w:r>
+      <w:proofErr w:type="gramStart"/>
+      <w:r>
+        <w:t>)-----------</w:t>
+      </w:r>
+      <w:proofErr w:type="gramEnd"/>
+      <w:r>
+        <w:t xml:space="preserve">  (i)</w:t>
+      </w:r>
+    </w:p>
+    <w:p>
+      <w:pPr>
+        <w:ind w:left="0" w:firstLine="0"/>
+      </w:pPr>
+      <w:r>
+        <w:t>Q</w:t>
       </w:r>
       <w:r>
         <w:rPr>
@@ -3758,943 +3806,757 @@
         <w:t>s</w:t>
       </w:r>
       <w:r>
-        <w:t xml:space="preserve"> is the </w:t>
+        <w:t xml:space="preserve"> = -c+ </w:t>
       </w:r>
       <w:proofErr w:type="gramStart"/>
       <w:r>
-        <w:t>quantity supplied</w:t>
-      </w:r>
-      <w:r>
-        <w:t xml:space="preserve"> are</w:t>
+        <w:t>dp</w:t>
       </w:r>
       <w:proofErr w:type="gramEnd"/>
       <w:r>
+        <w:tab/>
+      </w:r>
+      <w:r>
+        <w:tab/>
+        <w:t>(c, d&gt;0) ----------- (ii)</w:t>
+      </w:r>
+    </w:p>
+    <w:p>
+      <w:pPr>
+        <w:ind w:left="0" w:firstLine="0"/>
+      </w:pPr>
+      <w:proofErr w:type="gramStart"/>
+      <w:r>
+        <w:t>and</w:t>
+      </w:r>
+      <w:proofErr w:type="gramEnd"/>
+      <w:r>
+        <w:t xml:space="preserve"> dp/dt =</w:t>
+      </w:r>
+      <w:r>
+        <w:rPr>
+          <w:rFonts w:ascii="Times New Roman" w:hAnsi="Times New Roman" w:cs="Times New Roman"/>
+        </w:rPr>
+        <w:t>α</w:t>
+      </w:r>
+      <w:r>
+        <w:t xml:space="preserve"> (</w:t>
+      </w:r>
+      <w:proofErr w:type="spellStart"/>
+      <w:r>
+        <w:t>Q</w:t>
+      </w:r>
+      <w:r>
+        <w:rPr>
+          <w:vertAlign w:val="subscript"/>
+        </w:rPr>
+        <w:t>d</w:t>
+      </w:r>
+      <w:proofErr w:type="spellEnd"/>
+      <w:r>
+        <w:t>-Q</w:t>
+      </w:r>
+      <w:r>
+        <w:rPr>
+          <w:vertAlign w:val="subscript"/>
+        </w:rPr>
+        <w:t>s</w:t>
+      </w:r>
+      <w:r>
+        <w:t>)                              (</w:t>
+      </w:r>
+      <w:r>
+        <w:rPr>
+          <w:rFonts w:ascii="Times New Roman" w:hAnsi="Times New Roman" w:cs="Times New Roman"/>
+        </w:rPr>
+        <w:t>α</w:t>
+      </w:r>
+      <w:r>
+        <w:t xml:space="preserve"> &gt;0) ---------- (iii)</w:t>
+      </w:r>
+    </w:p>
+    <w:p>
+      <w:pPr>
+        <w:ind w:left="0" w:firstLine="0"/>
+      </w:pPr>
+      <w:proofErr w:type="gramStart"/>
+      <w:r>
+        <w:t>[ Equation</w:t>
+      </w:r>
+      <w:proofErr w:type="gramEnd"/>
+      <w:r>
+        <w:t xml:space="preserve"> (3) implies that changes that change in price with respect to time (t) is directly proportional to the excess of demand over supply (=</w:t>
+      </w:r>
+      <w:proofErr w:type="spellStart"/>
+      <w:r>
+        <w:t>Qd</w:t>
+      </w:r>
+      <w:proofErr w:type="spellEnd"/>
+      <w:r>
+        <w:t>-Qs)]</w:t>
+      </w:r>
+    </w:p>
+    <w:p>
+      <w:pPr>
+        <w:ind w:left="0" w:firstLine="0"/>
+      </w:pPr>
+      <w:r>
+        <w:t>Subtracting (</w:t>
+      </w:r>
+      <w:r>
+        <w:t>i</w:t>
+      </w:r>
+      <w:r>
+        <w:t>) and (</w:t>
+      </w:r>
+      <w:r>
+        <w:t>ii</w:t>
+      </w:r>
+      <w:r>
+        <w:t>) in Equation (</w:t>
+      </w:r>
+      <w:r>
+        <w:t>iii</w:t>
+      </w:r>
+      <w:r>
+        <w:t>), we get</w:t>
+      </w:r>
+    </w:p>
+    <w:p>
+      <w:pPr>
+        <w:ind w:left="0" w:firstLine="0"/>
+      </w:pPr>
+      <w:r>
+        <w:tab/>
+      </w:r>
+      <w:proofErr w:type="gramStart"/>
+      <w:r>
+        <w:t>dp/dt</w:t>
+      </w:r>
+      <w:proofErr w:type="gramEnd"/>
+      <w:r>
+        <w:t xml:space="preserve"> = </w:t>
+      </w:r>
+      <w:r>
+        <w:rPr>
+          <w:rFonts w:ascii="Times New Roman" w:hAnsi="Times New Roman" w:cs="Times New Roman"/>
+        </w:rPr>
+        <w:t>α</w:t>
+      </w:r>
+      <w:r>
+        <w:t>[(a-</w:t>
+      </w:r>
+      <w:proofErr w:type="spellStart"/>
+      <w:r>
+        <w:t>bp</w:t>
+      </w:r>
+      <w:proofErr w:type="spellEnd"/>
+      <w:r>
+        <w:t>) –(-</w:t>
+      </w:r>
+      <w:proofErr w:type="spellStart"/>
+      <w:r>
+        <w:t>c+dp</w:t>
+      </w:r>
+      <w:proofErr w:type="spellEnd"/>
+      <w:r>
+        <w:t>)]</w:t>
+      </w:r>
+    </w:p>
+    <w:p>
+      <w:pPr>
+        <w:ind w:left="0" w:firstLine="0"/>
+        <w:rPr>
+          <w:rFonts w:ascii="Times New Roman" w:hAnsi="Times New Roman" w:cs="Times New Roman"/>
+        </w:rPr>
+      </w:pPr>
+      <w:proofErr w:type="gramStart"/>
+      <w:r>
+        <w:t>dp/dt</w:t>
+      </w:r>
+      <w:proofErr w:type="gramEnd"/>
+      <w:r>
+        <w:t xml:space="preserve"> = </w:t>
+      </w:r>
+      <w:r>
+        <w:rPr>
+          <w:rFonts w:ascii="Times New Roman" w:hAnsi="Times New Roman" w:cs="Times New Roman"/>
+        </w:rPr>
+        <w:t>α [(</w:t>
+      </w:r>
+      <w:proofErr w:type="spellStart"/>
+      <w:r>
+        <w:rPr>
+          <w:rFonts w:ascii="Times New Roman" w:hAnsi="Times New Roman" w:cs="Times New Roman"/>
+        </w:rPr>
+        <w:t>a+c</w:t>
+      </w:r>
+      <w:proofErr w:type="spellEnd"/>
+      <w:r>
+        <w:rPr>
+          <w:rFonts w:ascii="Times New Roman" w:hAnsi="Times New Roman" w:cs="Times New Roman"/>
+        </w:rPr>
+        <w:t>) –(</w:t>
+      </w:r>
+      <w:proofErr w:type="spellStart"/>
+      <w:r>
+        <w:rPr>
+          <w:rFonts w:ascii="Times New Roman" w:hAnsi="Times New Roman" w:cs="Times New Roman"/>
+        </w:rPr>
+        <w:t>b+d</w:t>
+      </w:r>
+      <w:proofErr w:type="spellEnd"/>
+      <w:r>
+        <w:rPr>
+          <w:rFonts w:ascii="Times New Roman" w:hAnsi="Times New Roman" w:cs="Times New Roman"/>
+        </w:rPr>
+        <w:t>)p] --------------------------(iv)</w:t>
+      </w:r>
+    </w:p>
+    <w:p>
+      <w:pPr>
+        <w:ind w:left="0" w:firstLine="0"/>
+        <w:rPr>
+          <w:rFonts w:ascii="Times New Roman" w:hAnsi="Times New Roman" w:cs="Times New Roman"/>
+        </w:rPr>
+      </w:pPr>
+      <w:proofErr w:type="gramStart"/>
+      <w:r>
+        <w:rPr>
+          <w:rFonts w:ascii="Times New Roman" w:hAnsi="Times New Roman" w:cs="Times New Roman"/>
+        </w:rPr>
+        <w:t>equation</w:t>
+      </w:r>
+      <w:proofErr w:type="gramEnd"/>
+      <w:r>
+        <w:rPr>
+          <w:rFonts w:ascii="Times New Roman" w:hAnsi="Times New Roman" w:cs="Times New Roman"/>
+        </w:rPr>
+        <w:t xml:space="preserve"> (i) and (ii) give the equilibrium price p</w:t>
+      </w:r>
+      <w:r>
+        <w:rPr>
+          <w:rFonts w:ascii="Times New Roman" w:hAnsi="Times New Roman" w:cs="Times New Roman"/>
+          <w:vertAlign w:val="subscript"/>
+        </w:rPr>
+        <w:t>n</w:t>
+      </w:r>
+      <w:r>
+        <w:rPr>
+          <w:rFonts w:ascii="Times New Roman" w:hAnsi="Times New Roman" w:cs="Times New Roman"/>
+        </w:rPr>
         <w:t>:</w:t>
       </w:r>
     </w:p>
     <w:p>
       <w:pPr>
         <w:ind w:left="0" w:firstLine="0"/>
-      </w:pPr>
-      <w:proofErr w:type="spellStart"/>
-      <w:r>
-        <w:t>Q</w:t>
-      </w:r>
-      <w:r>
-        <w:rPr>
-          <w:vertAlign w:val="subscript"/>
-        </w:rPr>
-        <w:t>d</w:t>
-      </w:r>
-      <w:proofErr w:type="spellEnd"/>
-      <w:r>
-        <w:t xml:space="preserve"> = a- </w:t>
-      </w:r>
-      <w:proofErr w:type="spellStart"/>
-      <w:r>
-        <w:t>bp</w:t>
-      </w:r>
-      <w:proofErr w:type="spellEnd"/>
-      <w:r>
-        <w:tab/>
-      </w:r>
-      <w:r>
-        <w:tab/>
-        <w:t>(a, b &gt;0</w:t>
-      </w:r>
-      <w:proofErr w:type="gramStart"/>
-      <w:r>
-        <w:t>)-----------</w:t>
-      </w:r>
-      <w:proofErr w:type="gramEnd"/>
-      <w:r>
-        <w:t xml:space="preserve">  (i)</w:t>
-      </w:r>
-    </w:p>
-    <w:p>
-      <w:pPr>
-        <w:ind w:left="0" w:firstLine="0"/>
-      </w:pPr>
-      <w:r>
-        <w:t>Q</w:t>
-      </w:r>
-      <w:r>
-        <w:rPr>
-          <w:vertAlign w:val="subscript"/>
-        </w:rPr>
-        <w:t>s</w:t>
-      </w:r>
-      <w:r>
-        <w:t xml:space="preserve"> = -c+ </w:t>
+        <w:rPr>
+          <w:rFonts w:ascii="Times New Roman" w:hAnsi="Times New Roman" w:cs="Times New Roman"/>
+        </w:rPr>
+      </w:pPr>
+      <w:r>
+        <w:rPr>
+          <w:rFonts w:ascii="Times New Roman" w:hAnsi="Times New Roman" w:cs="Times New Roman"/>
+        </w:rPr>
+        <w:t>(</w:t>
       </w:r>
       <w:proofErr w:type="spellStart"/>
       <w:proofErr w:type="gramStart"/>
       <w:r>
-        <w:t>dp</w:t>
+        <w:rPr>
+          <w:rFonts w:ascii="Times New Roman" w:hAnsi="Times New Roman" w:cs="Times New Roman"/>
+        </w:rPr>
+        <w:t>a+</w:t>
+      </w:r>
+      <w:proofErr w:type="gramEnd"/>
+      <w:r>
+        <w:rPr>
+          <w:rFonts w:ascii="Times New Roman" w:hAnsi="Times New Roman" w:cs="Times New Roman"/>
+        </w:rPr>
+        <w:t>c</w:t>
       </w:r>
       <w:proofErr w:type="spellEnd"/>
+      <w:r>
+        <w:rPr>
+          <w:rFonts w:ascii="Times New Roman" w:hAnsi="Times New Roman" w:cs="Times New Roman"/>
+        </w:rPr>
+        <w:t>) = (</w:t>
+      </w:r>
+      <w:proofErr w:type="spellStart"/>
+      <w:r>
+        <w:rPr>
+          <w:rFonts w:ascii="Times New Roman" w:hAnsi="Times New Roman" w:cs="Times New Roman"/>
+        </w:rPr>
+        <w:t>b+d</w:t>
+      </w:r>
+      <w:proofErr w:type="spellEnd"/>
+      <w:r>
+        <w:rPr>
+          <w:rFonts w:ascii="Times New Roman" w:hAnsi="Times New Roman" w:cs="Times New Roman"/>
+        </w:rPr>
+        <w:t>)</w:t>
+      </w:r>
+      <w:r>
+        <w:rPr>
+          <w:rFonts w:ascii="Times New Roman" w:hAnsi="Times New Roman" w:cs="Times New Roman"/>
+        </w:rPr>
+        <w:t xml:space="preserve"> </w:t>
+      </w:r>
+      <w:r>
+        <w:rPr>
+          <w:rFonts w:ascii="Times New Roman" w:hAnsi="Times New Roman" w:cs="Times New Roman"/>
+        </w:rPr>
+        <w:t>p</w:t>
+      </w:r>
+      <w:r>
+        <w:rPr>
+          <w:rFonts w:ascii="Times New Roman" w:hAnsi="Times New Roman" w:cs="Times New Roman"/>
+          <w:vertAlign w:val="subscript"/>
+        </w:rPr>
+        <w:t>n</w:t>
+      </w:r>
+      <w:r>
+        <w:rPr>
+          <w:rFonts w:ascii="Times New Roman" w:hAnsi="Times New Roman" w:cs="Times New Roman"/>
+        </w:rPr>
+        <w:t xml:space="preserve"> </w:t>
+      </w:r>
+      <w:proofErr w:type="gramStart"/>
+      <w:r>
+        <w:rPr>
+          <w:rFonts w:ascii="Times New Roman" w:hAnsi="Times New Roman" w:cs="Times New Roman"/>
+        </w:rPr>
+        <w:t>--------------------------------------(</w:t>
+      </w:r>
       <w:proofErr w:type="gramEnd"/>
       <w:r>
-        <w:tab/>
-      </w:r>
-      <w:r>
-        <w:tab/>
-        <w:t>(c, d&gt;0) ----------- (ii)</w:t>
-      </w:r>
-    </w:p>
-    <w:p>
-      <w:pPr>
-        <w:ind w:left="0" w:firstLine="0"/>
+        <w:rPr>
+          <w:rFonts w:ascii="Times New Roman" w:hAnsi="Times New Roman" w:cs="Times New Roman"/>
+        </w:rPr>
+        <w:t>v)</w:t>
+      </w:r>
+    </w:p>
+    <w:p>
+      <w:pPr>
+        <w:ind w:left="0" w:firstLine="0"/>
+        <w:rPr>
+          <w:rFonts w:ascii="Times New Roman" w:hAnsi="Times New Roman" w:cs="Times New Roman"/>
+        </w:rPr>
+      </w:pPr>
+      <w:r>
+        <w:rPr>
+          <w:rFonts w:ascii="Times New Roman" w:hAnsi="Times New Roman" w:cs="Times New Roman"/>
+        </w:rPr>
+        <w:t xml:space="preserve">Substituting </w:t>
+      </w:r>
+      <w:proofErr w:type="spellStart"/>
+      <w:r>
+        <w:rPr>
+          <w:rFonts w:ascii="Times New Roman" w:hAnsi="Times New Roman" w:cs="Times New Roman"/>
+        </w:rPr>
+        <w:t>equat</w:t>
+      </w:r>
+      <w:proofErr w:type="spellEnd"/>
+      <w:r>
+        <w:rPr>
+          <w:rFonts w:ascii="Times New Roman" w:hAnsi="Times New Roman" w:cs="Times New Roman"/>
+        </w:rPr>
+        <w:t xml:space="preserve"> (5) in (4), we get </w:t>
+      </w:r>
+    </w:p>
+    <w:p>
+      <w:pPr>
+        <w:ind w:left="0" w:firstLine="720"/>
+        <w:rPr>
+          <w:rFonts w:ascii="Times New Roman" w:hAnsi="Times New Roman" w:cs="Times New Roman"/>
+        </w:rPr>
       </w:pPr>
       <w:proofErr w:type="gramStart"/>
       <w:r>
-        <w:t>and</w:t>
+        <w:rPr>
+          <w:rFonts w:ascii="Times New Roman" w:hAnsi="Times New Roman" w:cs="Times New Roman"/>
+        </w:rPr>
+        <w:t>dp/dt</w:t>
       </w:r>
       <w:proofErr w:type="gramEnd"/>
       <w:r>
+        <w:rPr>
+          <w:rFonts w:ascii="Times New Roman" w:hAnsi="Times New Roman" w:cs="Times New Roman"/>
+        </w:rPr>
+        <w:t xml:space="preserve"> = α [(</w:t>
+      </w:r>
+      <w:proofErr w:type="spellStart"/>
+      <w:r>
+        <w:rPr>
+          <w:rFonts w:ascii="Times New Roman" w:hAnsi="Times New Roman" w:cs="Times New Roman"/>
+        </w:rPr>
+        <w:t>b+d</w:t>
+      </w:r>
+      <w:proofErr w:type="spellEnd"/>
+      <w:r>
+        <w:rPr>
+          <w:rFonts w:ascii="Times New Roman" w:hAnsi="Times New Roman" w:cs="Times New Roman"/>
+        </w:rPr>
+        <w:t>)p</w:t>
+      </w:r>
+      <w:r>
+        <w:rPr>
+          <w:rFonts w:ascii="Times New Roman" w:hAnsi="Times New Roman" w:cs="Times New Roman"/>
+          <w:vertAlign w:val="subscript"/>
+        </w:rPr>
+        <w:t>n</w:t>
+      </w:r>
+      <w:r>
+        <w:rPr>
+          <w:rFonts w:ascii="Times New Roman" w:hAnsi="Times New Roman" w:cs="Times New Roman"/>
+        </w:rPr>
+        <w:t xml:space="preserve"> – (</w:t>
+      </w:r>
+      <w:proofErr w:type="spellStart"/>
+      <w:r>
+        <w:rPr>
+          <w:rFonts w:ascii="Times New Roman" w:hAnsi="Times New Roman" w:cs="Times New Roman"/>
+        </w:rPr>
+        <w:t>b+d</w:t>
+      </w:r>
+      <w:proofErr w:type="spellEnd"/>
+      <w:r>
+        <w:rPr>
+          <w:rFonts w:ascii="Times New Roman" w:hAnsi="Times New Roman" w:cs="Times New Roman"/>
+        </w:rPr>
+        <w:t>)p]</w:t>
+      </w:r>
+    </w:p>
+    <w:p>
+      <w:pPr>
+        <w:ind w:left="0" w:firstLine="720"/>
+        <w:rPr>
+          <w:rFonts w:ascii="Times New Roman" w:hAnsi="Times New Roman" w:cs="Times New Roman"/>
+        </w:rPr>
+      </w:pPr>
+      <w:proofErr w:type="gramStart"/>
+      <w:r>
+        <w:rPr>
+          <w:rFonts w:ascii="Times New Roman" w:hAnsi="Times New Roman" w:cs="Times New Roman"/>
+        </w:rPr>
+        <w:t>dp/dt</w:t>
+      </w:r>
+      <w:proofErr w:type="gramEnd"/>
+      <w:r>
+        <w:rPr>
+          <w:rFonts w:ascii="Times New Roman" w:hAnsi="Times New Roman" w:cs="Times New Roman"/>
+        </w:rPr>
+        <w:t xml:space="preserve"> =</w:t>
+      </w:r>
+      <w:r>
+        <w:rPr>
+          <w:rFonts w:ascii="Times New Roman" w:hAnsi="Times New Roman" w:cs="Times New Roman"/>
+        </w:rPr>
         <w:t xml:space="preserve"> </w:t>
       </w:r>
+      <w:r>
+        <w:rPr>
+          <w:rFonts w:ascii="Times New Roman" w:hAnsi="Times New Roman" w:cs="Times New Roman"/>
+        </w:rPr>
+        <w:t>α (</w:t>
+      </w:r>
       <w:proofErr w:type="spellStart"/>
       <w:r>
-        <w:t>dp</w:t>
+        <w:rPr>
+          <w:rFonts w:ascii="Times New Roman" w:hAnsi="Times New Roman" w:cs="Times New Roman"/>
+        </w:rPr>
+        <w:t>b+d</w:t>
       </w:r>
       <w:proofErr w:type="spellEnd"/>
       <w:r>
-        <w:t>/</w:t>
+        <w:rPr>
+          <w:rFonts w:ascii="Times New Roman" w:hAnsi="Times New Roman" w:cs="Times New Roman"/>
+        </w:rPr>
+        <w:t>)(p</w:t>
+      </w:r>
+      <w:r>
+        <w:rPr>
+          <w:rFonts w:ascii="Times New Roman" w:hAnsi="Times New Roman" w:cs="Times New Roman"/>
+          <w:vertAlign w:val="subscript"/>
+        </w:rPr>
+        <w:t>n</w:t>
+      </w:r>
+      <w:r>
+        <w:rPr>
+          <w:rFonts w:ascii="Times New Roman" w:hAnsi="Times New Roman" w:cs="Times New Roman"/>
+          <w:vertAlign w:val="subscript"/>
+        </w:rPr>
+        <w:t xml:space="preserve"> </w:t>
+      </w:r>
+      <w:r>
+        <w:rPr>
+          <w:rFonts w:ascii="Times New Roman" w:hAnsi="Times New Roman" w:cs="Times New Roman"/>
+        </w:rPr>
+        <w:t>– p)</w:t>
+      </w:r>
+    </w:p>
+    <w:p>
+      <w:pPr>
+        <w:ind w:left="0" w:firstLine="720"/>
+        <w:rPr>
+          <w:rFonts w:ascii="Times New Roman" w:hAnsi="Times New Roman" w:cs="Times New Roman"/>
+        </w:rPr>
+      </w:pPr>
+      <w:proofErr w:type="gramStart"/>
+      <w:r>
+        <w:rPr>
+          <w:rFonts w:ascii="Times New Roman" w:hAnsi="Times New Roman" w:cs="Times New Roman"/>
+        </w:rPr>
+        <w:t>dp/dt</w:t>
+      </w:r>
+      <w:proofErr w:type="gramEnd"/>
+      <w:r>
+        <w:rPr>
+          <w:rFonts w:ascii="Times New Roman" w:hAnsi="Times New Roman" w:cs="Times New Roman"/>
+        </w:rPr>
+        <w:t xml:space="preserve"> + α (</w:t>
       </w:r>
       <w:proofErr w:type="spellStart"/>
       <w:r>
-        <w:t>dt</w:t>
+        <w:rPr>
+          <w:rFonts w:ascii="Times New Roman" w:hAnsi="Times New Roman" w:cs="Times New Roman"/>
+        </w:rPr>
+        <w:t>b+d</w:t>
       </w:r>
       <w:proofErr w:type="spellEnd"/>
       <w:r>
-        <w:t xml:space="preserve"> =</w:t>
-      </w:r>
-      <w:r>
-        <w:rPr>
-          <w:rFonts w:ascii="Times New Roman" w:hAnsi="Times New Roman" w:cs="Times New Roman"/>
-        </w:rPr>
-        <w:t>α</w:t>
-      </w:r>
-      <w:r>
-        <w:t xml:space="preserve"> (</w:t>
+        <w:rPr>
+          <w:rFonts w:ascii="Times New Roman" w:hAnsi="Times New Roman" w:cs="Times New Roman"/>
+        </w:rPr>
+        <w:t>)p = α (</w:t>
       </w:r>
       <w:proofErr w:type="spellStart"/>
       <w:r>
-        <w:t>Q</w:t>
-      </w:r>
-      <w:r>
-        <w:rPr>
+        <w:rPr>
+          <w:rFonts w:ascii="Times New Roman" w:hAnsi="Times New Roman" w:cs="Times New Roman"/>
+        </w:rPr>
+        <w:t>b+d</w:t>
+      </w:r>
+      <w:proofErr w:type="spellEnd"/>
+      <w:r>
+        <w:rPr>
+          <w:rFonts w:ascii="Times New Roman" w:hAnsi="Times New Roman" w:cs="Times New Roman"/>
+        </w:rPr>
+        <w:t>)p</w:t>
+      </w:r>
+      <w:r>
+        <w:rPr>
+          <w:rFonts w:ascii="Times New Roman" w:hAnsi="Times New Roman" w:cs="Times New Roman"/>
           <w:vertAlign w:val="subscript"/>
         </w:rPr>
-        <w:t>d</w:t>
+        <w:t>n</w:t>
+      </w:r>
+      <w:r>
+        <w:rPr>
+          <w:rFonts w:ascii="Times New Roman" w:hAnsi="Times New Roman" w:cs="Times New Roman"/>
+          <w:vertAlign w:val="subscript"/>
+        </w:rPr>
+        <w:t xml:space="preserve"> -------------------- </w:t>
+      </w:r>
+      <w:r>
+        <w:rPr>
+          <w:rFonts w:ascii="Times New Roman" w:hAnsi="Times New Roman" w:cs="Times New Roman"/>
+        </w:rPr>
+        <w:t>[</w:t>
+      </w:r>
+      <w:r>
+        <w:rPr>
+          <w:rFonts w:ascii="Times New Roman" w:hAnsi="Times New Roman" w:cs="Times New Roman"/>
+          <w:vertAlign w:val="subscript"/>
+        </w:rPr>
+        <w:t xml:space="preserve"> </w:t>
+      </w:r>
+      <w:r>
+        <w:rPr>
+          <w:rFonts w:ascii="Times New Roman" w:hAnsi="Times New Roman" w:cs="Times New Roman"/>
+        </w:rPr>
+        <w:t>where k = α (</w:t>
+      </w:r>
+      <w:proofErr w:type="spellStart"/>
+      <w:r>
+        <w:rPr>
+          <w:rFonts w:ascii="Times New Roman" w:hAnsi="Times New Roman" w:cs="Times New Roman"/>
+        </w:rPr>
+        <w:t>b+d</w:t>
       </w:r>
       <w:proofErr w:type="spellEnd"/>
       <w:r>
-        <w:t>-Q</w:t>
-      </w:r>
-      <w:r>
-        <w:rPr>
-          <w:vertAlign w:val="subscript"/>
-        </w:rPr>
-        <w:t>s</w:t>
-      </w:r>
-      <w:r>
-        <w:t>)                              (</w:t>
-      </w:r>
-      <w:r>
-        <w:rPr>
-          <w:rFonts w:ascii="Times New Roman" w:hAnsi="Times New Roman" w:cs="Times New Roman"/>
-        </w:rPr>
-        <w:t>α</w:t>
-      </w:r>
-      <w:r>
-        <w:t xml:space="preserve"> &gt;0) ---------- (iii)</w:t>
-      </w:r>
-    </w:p>
-    <w:p>
-      <w:pPr>
-        <w:ind w:left="0" w:firstLine="0"/>
-      </w:pPr>
+        <w:rPr>
+          <w:rFonts w:ascii="Times New Roman" w:hAnsi="Times New Roman" w:cs="Times New Roman"/>
+        </w:rPr>
+        <w:t>)]</w:t>
+      </w:r>
+    </w:p>
+    <w:p>
+      <w:pPr>
+        <w:ind w:left="0" w:firstLine="0"/>
+      </w:pPr>
+      <w:r>
+        <w:t xml:space="preserve">            </w:t>
+      </w:r>
+    </w:p>
+    <w:p>
+      <w:pPr>
+        <w:ind w:left="0" w:firstLine="0"/>
+        <w:rPr>
+          <w:b/>
+        </w:rPr>
+      </w:pPr>
+      <w:r>
+        <w:rPr>
+          <w:b/>
+        </w:rPr>
+        <w:t>E.2</w:t>
+      </w:r>
+      <w:r>
+        <w:rPr>
+          <w:b/>
+        </w:rPr>
+        <w:tab/>
+        <w:t>Dynamic Multiplier</w:t>
+      </w:r>
+    </w:p>
+    <w:p>
+      <w:pPr>
+        <w:ind w:left="0" w:right="-46" w:firstLine="0"/>
+      </w:pPr>
+      <w:r>
+        <w:t xml:space="preserve">The concept of </w:t>
+      </w:r>
+      <w:r>
+        <w:t xml:space="preserve">employment </w:t>
+      </w:r>
+      <w:r>
+        <w:t>multi</w:t>
+      </w:r>
+      <w:r>
+        <w:t>p</w:t>
+      </w:r>
+      <w:r>
+        <w:t xml:space="preserve">lier was first introduced in </w:t>
+      </w:r>
+      <w:r>
+        <w:t>E</w:t>
+      </w:r>
+      <w:r>
+        <w:t xml:space="preserve">conomic </w:t>
+      </w:r>
+      <w:r>
+        <w:t>T</w:t>
+      </w:r>
+      <w:r>
+        <w:t>heory by Prof. R.F. Kahn, a Cambridge economist, in his article entitled, “The Relation of Home Investment to Unemployment</w:t>
+      </w:r>
       <w:proofErr w:type="gramStart"/>
       <w:r>
-        <w:t>[ Equation</w:t>
+        <w:t>”</w:t>
+      </w:r>
+      <w:r>
+        <w:t xml:space="preserve"> .</w:t>
       </w:r>
       <w:proofErr w:type="gramEnd"/>
       <w:r>
-        <w:t xml:space="preserve"> (3) implies that changes that change in price with respect to time (t) is directly proportional to the excess of demand over supply (=</w:t>
+        <w:t xml:space="preserve">  The theory was further developed by Keynes when he discussed investment multiplier.  The investment </w:t>
+      </w:r>
+      <w:r>
+        <w:t xml:space="preserve">multiplier explains the cumulative effects of changes in investment on income via their effects on consumption expenditure. </w:t>
+      </w:r>
+    </w:p>
+    <w:p>
+      <w:pPr>
+        <w:ind w:left="0" w:right="-46" w:firstLine="0"/>
+      </w:pPr>
+      <w:r>
+        <w:rPr>
+          <w:rFonts w:ascii="SimSun" w:eastAsia="SimSun" w:hAnsi="SimSun" w:hint="eastAsia"/>
+        </w:rPr>
+        <w:t>△</w:t>
+      </w:r>
+      <w:r>
+        <w:t xml:space="preserve"> Y = </w:t>
+      </w:r>
+      <w:r>
+        <w:rPr>
+          <w:rFonts w:ascii="SimSun" w:eastAsia="SimSun" w:hAnsi="SimSun" w:hint="eastAsia"/>
+        </w:rPr>
+        <w:t>△</w:t>
       </w:r>
       <w:proofErr w:type="spellStart"/>
       <w:r>
-        <w:t>Qd</w:t>
+        <w:t>I.k</w:t>
       </w:r>
       <w:proofErr w:type="spellEnd"/>
-      <w:r>
-        <w:t>-Qs)]</w:t>
-      </w:r>
-    </w:p>
-    <w:p>
-      <w:pPr>
-        <w:ind w:left="0" w:firstLine="0"/>
-      </w:pPr>
-      <w:r>
-        <w:t>Subtracting (</w:t>
-      </w:r>
-      <w:r>
-        <w:t>i</w:t>
-      </w:r>
-      <w:r>
-        <w:t>) and (</w:t>
-      </w:r>
-      <w:r>
-        <w:t>ii</w:t>
-      </w:r>
-      <w:r>
-        <w:t>) in Equation (</w:t>
-      </w:r>
-      <w:r>
-        <w:t>iii</w:t>
-      </w:r>
-      <w:r>
-        <w:t>), we get</w:t>
-      </w:r>
-    </w:p>
-    <w:p>
-      <w:pPr>
-        <w:ind w:left="0" w:firstLine="0"/>
-      </w:pPr>
-      <w:r>
-        <w:tab/>
+    </w:p>
+    <w:p>
+      <w:pPr>
+        <w:ind w:left="0" w:right="-46" w:firstLine="0"/>
+      </w:pPr>
+      <w:proofErr w:type="gramStart"/>
+      <w:r>
+        <w:t>Where ,</w:t>
+      </w:r>
+      <w:proofErr w:type="gramEnd"/>
+      <w:r>
+        <w:t xml:space="preserve"> </w:t>
+      </w:r>
+      <w:r>
+        <w:rPr>
+          <w:rFonts w:ascii="SimSun" w:eastAsia="SimSun" w:hAnsi="SimSun" w:hint="eastAsia"/>
+        </w:rPr>
+        <w:t>△</w:t>
+      </w:r>
+      <w:r>
+        <w:t xml:space="preserve"> Y = Change of National Income</w:t>
+      </w:r>
+    </w:p>
+    <w:p>
+      <w:pPr>
+        <w:ind w:left="0" w:right="-46" w:firstLine="720"/>
+      </w:pPr>
+      <w:r>
+        <w:t xml:space="preserve"> </w:t>
+      </w:r>
+      <w:r>
+        <w:rPr>
+          <w:rFonts w:ascii="SimSun" w:eastAsia="SimSun" w:hAnsi="SimSun" w:hint="eastAsia"/>
+        </w:rPr>
+        <w:t>△</w:t>
+      </w:r>
+      <w:r>
+        <w:t>I=Change in Investment</w:t>
+      </w:r>
+    </w:p>
+    <w:p>
+      <w:pPr>
+        <w:ind w:left="0" w:right="-46" w:firstLine="720"/>
+      </w:pPr>
+      <w:r>
+        <w:t xml:space="preserve">  K = Value of </w:t>
       </w:r>
       <w:proofErr w:type="spellStart"/>
-      <w:proofErr w:type="gramStart"/>
-      <w:r>
-        <w:t>dp</w:t>
+      <w:r>
+        <w:t>Multipler</w:t>
       </w:r>
       <w:proofErr w:type="spellEnd"/>
-      <w:r>
-        <w:t>/</w:t>
-      </w:r>
-      <w:proofErr w:type="spellStart"/>
-      <w:r>
-        <w:t>dt</w:t>
-      </w:r>
-      <w:proofErr w:type="spellEnd"/>
-      <w:proofErr w:type="gramEnd"/>
-      <w:r>
-        <w:t xml:space="preserve"> = </w:t>
-      </w:r>
-      <w:r>
-        <w:rPr>
-          <w:rFonts w:ascii="Times New Roman" w:hAnsi="Times New Roman" w:cs="Times New Roman"/>
-        </w:rPr>
-        <w:t>α</w:t>
-      </w:r>
-      <w:r>
-        <w:t>[(a-</w:t>
-      </w:r>
-      <w:proofErr w:type="spellStart"/>
-      <w:r>
-        <w:t>bp</w:t>
-      </w:r>
-      <w:proofErr w:type="spellEnd"/>
-      <w:r>
-        <w:t>) –(-</w:t>
-      </w:r>
-      <w:proofErr w:type="spellStart"/>
-      <w:r>
-        <w:t>c+dp</w:t>
-      </w:r>
-      <w:proofErr w:type="spellEnd"/>
-      <w:r>
-        <w:t>)]</w:t>
-      </w:r>
-    </w:p>
-    <w:p>
-      <w:pPr>
-        <w:ind w:left="0" w:firstLine="0"/>
-        <w:rPr>
-          <w:rFonts w:ascii="Times New Roman" w:hAnsi="Times New Roman" w:cs="Times New Roman"/>
-        </w:rPr>
-      </w:pPr>
-      <w:proofErr w:type="spellStart"/>
-      <w:proofErr w:type="gramStart"/>
-      <w:r>
-        <w:t>dp</w:t>
-      </w:r>
-      <w:proofErr w:type="spellEnd"/>
-      <w:r>
-        <w:t>/</w:t>
-      </w:r>
-      <w:proofErr w:type="spellStart"/>
-      <w:r>
-        <w:t>dt</w:t>
-      </w:r>
-      <w:proofErr w:type="spellEnd"/>
-      <w:proofErr w:type="gramEnd"/>
-      <w:r>
-        <w:t xml:space="preserve"> = </w:t>
-      </w:r>
-      <w:r>
-        <w:rPr>
-          <w:rFonts w:ascii="Times New Roman" w:hAnsi="Times New Roman" w:cs="Times New Roman"/>
-        </w:rPr>
-        <w:t>α [(</w:t>
-      </w:r>
-      <w:proofErr w:type="spellStart"/>
-      <w:r>
-        <w:rPr>
-          <w:rFonts w:ascii="Times New Roman" w:hAnsi="Times New Roman" w:cs="Times New Roman"/>
-        </w:rPr>
-        <w:t>a+c</w:t>
-      </w:r>
-      <w:proofErr w:type="spellEnd"/>
-      <w:r>
-        <w:rPr>
-          <w:rFonts w:ascii="Times New Roman" w:hAnsi="Times New Roman" w:cs="Times New Roman"/>
-        </w:rPr>
-        <w:t>) –(</w:t>
-      </w:r>
-      <w:proofErr w:type="spellStart"/>
-      <w:r>
-        <w:rPr>
-          <w:rFonts w:ascii="Times New Roman" w:hAnsi="Times New Roman" w:cs="Times New Roman"/>
-        </w:rPr>
-        <w:t>b+d</w:t>
-      </w:r>
-      <w:proofErr w:type="spellEnd"/>
-      <w:r>
-        <w:rPr>
-          <w:rFonts w:ascii="Times New Roman" w:hAnsi="Times New Roman" w:cs="Times New Roman"/>
-        </w:rPr>
-        <w:t>)p] --------------------------(iv)</w:t>
-      </w:r>
-    </w:p>
-    <w:p>
-      <w:pPr>
-        <w:ind w:left="0" w:firstLine="0"/>
-        <w:rPr>
-          <w:rFonts w:ascii="Times New Roman" w:hAnsi="Times New Roman" w:cs="Times New Roman"/>
-        </w:rPr>
-      </w:pPr>
-      <w:proofErr w:type="gramStart"/>
-      <w:r>
-        <w:rPr>
-          <w:rFonts w:ascii="Times New Roman" w:hAnsi="Times New Roman" w:cs="Times New Roman"/>
-        </w:rPr>
-        <w:t>equation</w:t>
-      </w:r>
-      <w:proofErr w:type="gramEnd"/>
-      <w:r>
-        <w:rPr>
-          <w:rFonts w:ascii="Times New Roman" w:hAnsi="Times New Roman" w:cs="Times New Roman"/>
-        </w:rPr>
-        <w:t xml:space="preserve"> (i) and (ii) give the equilibrium price </w:t>
-      </w:r>
-      <w:proofErr w:type="spellStart"/>
-      <w:r>
-        <w:rPr>
-          <w:rFonts w:ascii="Times New Roman" w:hAnsi="Times New Roman" w:cs="Times New Roman"/>
-        </w:rPr>
-        <w:t>p</w:t>
-      </w:r>
-      <w:r>
-        <w:rPr>
-          <w:rFonts w:ascii="Times New Roman" w:hAnsi="Times New Roman" w:cs="Times New Roman"/>
-          <w:vertAlign w:val="subscript"/>
-        </w:rPr>
-        <w:t>n</w:t>
-      </w:r>
-      <w:proofErr w:type="spellEnd"/>
-      <w:r>
-        <w:rPr>
-          <w:rFonts w:ascii="Times New Roman" w:hAnsi="Times New Roman" w:cs="Times New Roman"/>
-        </w:rPr>
-        <w:t>:</w:t>
-      </w:r>
-    </w:p>
-    <w:p>
-      <w:pPr>
-        <w:ind w:left="0" w:firstLine="0"/>
-        <w:rPr>
-          <w:rFonts w:ascii="Times New Roman" w:hAnsi="Times New Roman" w:cs="Times New Roman"/>
-        </w:rPr>
-      </w:pPr>
-      <w:r>
-        <w:rPr>
-          <w:rFonts w:ascii="Times New Roman" w:hAnsi="Times New Roman" w:cs="Times New Roman"/>
-        </w:rPr>
-        <w:t>(</w:t>
-      </w:r>
-      <w:proofErr w:type="spellStart"/>
-      <w:proofErr w:type="gramStart"/>
-      <w:r>
-        <w:rPr>
-          <w:rFonts w:ascii="Times New Roman" w:hAnsi="Times New Roman" w:cs="Times New Roman"/>
-        </w:rPr>
-        <w:t>a+</w:t>
-      </w:r>
-      <w:proofErr w:type="gramEnd"/>
-      <w:r>
-        <w:rPr>
-          <w:rFonts w:ascii="Times New Roman" w:hAnsi="Times New Roman" w:cs="Times New Roman"/>
-        </w:rPr>
-        <w:t>c</w:t>
-      </w:r>
-      <w:proofErr w:type="spellEnd"/>
-      <w:r>
-        <w:rPr>
-          <w:rFonts w:ascii="Times New Roman" w:hAnsi="Times New Roman" w:cs="Times New Roman"/>
-        </w:rPr>
-        <w:t>) = (</w:t>
-      </w:r>
-      <w:proofErr w:type="spellStart"/>
-      <w:r>
-        <w:rPr>
-          <w:rFonts w:ascii="Times New Roman" w:hAnsi="Times New Roman" w:cs="Times New Roman"/>
-        </w:rPr>
-        <w:t>b+d</w:t>
-      </w:r>
-      <w:proofErr w:type="spellEnd"/>
-      <w:r>
-        <w:rPr>
-          <w:rFonts w:ascii="Times New Roman" w:hAnsi="Times New Roman" w:cs="Times New Roman"/>
-        </w:rPr>
-        <w:t>)</w:t>
-      </w:r>
-      <w:r>
-        <w:rPr>
-          <w:rFonts w:ascii="Times New Roman" w:hAnsi="Times New Roman" w:cs="Times New Roman"/>
-        </w:rPr>
-        <w:t xml:space="preserve"> </w:t>
-      </w:r>
-      <w:proofErr w:type="spellStart"/>
-      <w:r>
-        <w:rPr>
-          <w:rFonts w:ascii="Times New Roman" w:hAnsi="Times New Roman" w:cs="Times New Roman"/>
-        </w:rPr>
-        <w:t>p</w:t>
-      </w:r>
-      <w:r>
-        <w:rPr>
-          <w:rFonts w:ascii="Times New Roman" w:hAnsi="Times New Roman" w:cs="Times New Roman"/>
-          <w:vertAlign w:val="subscript"/>
-        </w:rPr>
-        <w:t>n</w:t>
-      </w:r>
-      <w:proofErr w:type="spellEnd"/>
-      <w:r>
-        <w:rPr>
-          <w:rFonts w:ascii="Times New Roman" w:hAnsi="Times New Roman" w:cs="Times New Roman"/>
-        </w:rPr>
-        <w:t xml:space="preserve"> </w:t>
-      </w:r>
-      <w:proofErr w:type="gramStart"/>
-      <w:r>
-        <w:rPr>
-          <w:rFonts w:ascii="Times New Roman" w:hAnsi="Times New Roman" w:cs="Times New Roman"/>
-        </w:rPr>
-        <w:t>--------------------------------------(</w:t>
-      </w:r>
-      <w:proofErr w:type="gramEnd"/>
-      <w:r>
-        <w:rPr>
-          <w:rFonts w:ascii="Times New Roman" w:hAnsi="Times New Roman" w:cs="Times New Roman"/>
-        </w:rPr>
-        <w:t>v)</w:t>
-      </w:r>
-    </w:p>
-    <w:p>
-      <w:pPr>
-        <w:ind w:left="0" w:firstLine="0"/>
-        <w:rPr>
-          <w:rFonts w:ascii="Times New Roman" w:hAnsi="Times New Roman" w:cs="Times New Roman"/>
-        </w:rPr>
-      </w:pPr>
-      <w:r>
-        <w:rPr>
-          <w:rFonts w:ascii="Times New Roman" w:hAnsi="Times New Roman" w:cs="Times New Roman"/>
-        </w:rPr>
-        <w:t xml:space="preserve">Substituting </w:t>
-      </w:r>
-      <w:proofErr w:type="spellStart"/>
-      <w:r>
-        <w:rPr>
-          <w:rFonts w:ascii="Times New Roman" w:hAnsi="Times New Roman" w:cs="Times New Roman"/>
-        </w:rPr>
-        <w:t>equat</w:t>
-      </w:r>
-      <w:proofErr w:type="spellEnd"/>
-      <w:r>
-        <w:rPr>
-          <w:rFonts w:ascii="Times New Roman" w:hAnsi="Times New Roman" w:cs="Times New Roman"/>
-        </w:rPr>
-        <w:t xml:space="preserve"> (5) in (4), we get </w:t>
-      </w:r>
-    </w:p>
-    <w:p>
-      <w:pPr>
-        <w:ind w:left="0" w:firstLine="720"/>
-        <w:rPr>
-          <w:rFonts w:ascii="Times New Roman" w:hAnsi="Times New Roman" w:cs="Times New Roman"/>
-        </w:rPr>
-      </w:pPr>
-      <w:proofErr w:type="spellStart"/>
-      <w:proofErr w:type="gramStart"/>
-      <w:r>
-        <w:rPr>
-          <w:rFonts w:ascii="Times New Roman" w:hAnsi="Times New Roman" w:cs="Times New Roman"/>
-        </w:rPr>
-        <w:t>dp</w:t>
-      </w:r>
-      <w:proofErr w:type="spellEnd"/>
-      <w:r>
-        <w:rPr>
-          <w:rFonts w:ascii="Times New Roman" w:hAnsi="Times New Roman" w:cs="Times New Roman"/>
-        </w:rPr>
-        <w:t>/</w:t>
-      </w:r>
-      <w:proofErr w:type="spellStart"/>
-      <w:r>
-        <w:rPr>
-          <w:rFonts w:ascii="Times New Roman" w:hAnsi="Times New Roman" w:cs="Times New Roman"/>
-        </w:rPr>
-        <w:t>dt</w:t>
-      </w:r>
-      <w:proofErr w:type="spellEnd"/>
-      <w:proofErr w:type="gramEnd"/>
-      <w:r>
-        <w:rPr>
-          <w:rFonts w:ascii="Times New Roman" w:hAnsi="Times New Roman" w:cs="Times New Roman"/>
-        </w:rPr>
-        <w:t xml:space="preserve"> = α [(</w:t>
-      </w:r>
-      <w:proofErr w:type="spellStart"/>
-      <w:r>
-        <w:rPr>
-          <w:rFonts w:ascii="Times New Roman" w:hAnsi="Times New Roman" w:cs="Times New Roman"/>
-        </w:rPr>
-        <w:t>b+d</w:t>
-      </w:r>
-      <w:proofErr w:type="spellEnd"/>
-      <w:r>
-        <w:rPr>
-          <w:rFonts w:ascii="Times New Roman" w:hAnsi="Times New Roman" w:cs="Times New Roman"/>
-        </w:rPr>
-        <w:t>)</w:t>
-      </w:r>
-      <w:proofErr w:type="spellStart"/>
-      <w:r>
-        <w:rPr>
-          <w:rFonts w:ascii="Times New Roman" w:hAnsi="Times New Roman" w:cs="Times New Roman"/>
-        </w:rPr>
-        <w:t>p</w:t>
-      </w:r>
-      <w:r>
-        <w:rPr>
-          <w:rFonts w:ascii="Times New Roman" w:hAnsi="Times New Roman" w:cs="Times New Roman"/>
-          <w:vertAlign w:val="subscript"/>
-        </w:rPr>
-        <w:t>n</w:t>
-      </w:r>
-      <w:proofErr w:type="spellEnd"/>
-      <w:r>
-        <w:rPr>
-          <w:rFonts w:ascii="Times New Roman" w:hAnsi="Times New Roman" w:cs="Times New Roman"/>
-        </w:rPr>
-        <w:t xml:space="preserve"> – (</w:t>
-      </w:r>
-      <w:proofErr w:type="spellStart"/>
-      <w:r>
-        <w:rPr>
-          <w:rFonts w:ascii="Times New Roman" w:hAnsi="Times New Roman" w:cs="Times New Roman"/>
-        </w:rPr>
-        <w:t>b+d</w:t>
-      </w:r>
-      <w:proofErr w:type="spellEnd"/>
-      <w:r>
-        <w:rPr>
-          <w:rFonts w:ascii="Times New Roman" w:hAnsi="Times New Roman" w:cs="Times New Roman"/>
-        </w:rPr>
-        <w:t>)p]</w:t>
-      </w:r>
-    </w:p>
-    <w:p>
-      <w:pPr>
-        <w:ind w:left="0" w:firstLine="720"/>
-        <w:rPr>
-          <w:rFonts w:ascii="Times New Roman" w:hAnsi="Times New Roman" w:cs="Times New Roman"/>
-        </w:rPr>
-      </w:pPr>
-      <w:proofErr w:type="spellStart"/>
-      <w:proofErr w:type="gramStart"/>
-      <w:r>
-        <w:rPr>
-          <w:rFonts w:ascii="Times New Roman" w:hAnsi="Times New Roman" w:cs="Times New Roman"/>
-        </w:rPr>
-        <w:t>dp</w:t>
-      </w:r>
-      <w:proofErr w:type="spellEnd"/>
-      <w:r>
-        <w:rPr>
-          <w:rFonts w:ascii="Times New Roman" w:hAnsi="Times New Roman" w:cs="Times New Roman"/>
-        </w:rPr>
-        <w:t>/</w:t>
-      </w:r>
-      <w:proofErr w:type="spellStart"/>
-      <w:r>
-        <w:rPr>
-          <w:rFonts w:ascii="Times New Roman" w:hAnsi="Times New Roman" w:cs="Times New Roman"/>
-        </w:rPr>
-        <w:t>dt</w:t>
-      </w:r>
-      <w:proofErr w:type="spellEnd"/>
-      <w:proofErr w:type="gramEnd"/>
-      <w:r>
-        <w:rPr>
-          <w:rFonts w:ascii="Times New Roman" w:hAnsi="Times New Roman" w:cs="Times New Roman"/>
-        </w:rPr>
-        <w:t xml:space="preserve"> =</w:t>
-      </w:r>
-      <w:r>
-        <w:rPr>
-          <w:rFonts w:ascii="Times New Roman" w:hAnsi="Times New Roman" w:cs="Times New Roman"/>
-        </w:rPr>
-        <w:t xml:space="preserve"> </w:t>
-      </w:r>
-      <w:r>
-        <w:rPr>
-          <w:rFonts w:ascii="Times New Roman" w:hAnsi="Times New Roman" w:cs="Times New Roman"/>
-        </w:rPr>
-        <w:t>α (</w:t>
-      </w:r>
-      <w:proofErr w:type="spellStart"/>
-      <w:r>
-        <w:rPr>
-          <w:rFonts w:ascii="Times New Roman" w:hAnsi="Times New Roman" w:cs="Times New Roman"/>
-        </w:rPr>
-        <w:t>b+d</w:t>
-      </w:r>
-      <w:proofErr w:type="spellEnd"/>
-      <w:r>
-        <w:rPr>
-          <w:rFonts w:ascii="Times New Roman" w:hAnsi="Times New Roman" w:cs="Times New Roman"/>
-        </w:rPr>
-        <w:t>)(</w:t>
-      </w:r>
-      <w:proofErr w:type="spellStart"/>
-      <w:r>
-        <w:rPr>
-          <w:rFonts w:ascii="Times New Roman" w:hAnsi="Times New Roman" w:cs="Times New Roman"/>
-        </w:rPr>
-        <w:t>p</w:t>
-      </w:r>
-      <w:r>
-        <w:rPr>
-          <w:rFonts w:ascii="Times New Roman" w:hAnsi="Times New Roman" w:cs="Times New Roman"/>
-          <w:vertAlign w:val="subscript"/>
-        </w:rPr>
-        <w:t>n</w:t>
-      </w:r>
-      <w:proofErr w:type="spellEnd"/>
-      <w:r>
-        <w:rPr>
-          <w:rFonts w:ascii="Times New Roman" w:hAnsi="Times New Roman" w:cs="Times New Roman"/>
-          <w:vertAlign w:val="subscript"/>
-        </w:rPr>
-        <w:t xml:space="preserve"> </w:t>
-      </w:r>
-      <w:r>
-        <w:rPr>
-          <w:rFonts w:ascii="Times New Roman" w:hAnsi="Times New Roman" w:cs="Times New Roman"/>
-        </w:rPr>
-        <w:t>– p)</w:t>
-      </w:r>
-    </w:p>
-    <w:p>
-      <w:pPr>
-        <w:ind w:left="0" w:firstLine="720"/>
-        <w:rPr>
-          <w:rFonts w:ascii="Times New Roman" w:hAnsi="Times New Roman" w:cs="Times New Roman"/>
-        </w:rPr>
-      </w:pPr>
-      <w:proofErr w:type="spellStart"/>
-      <w:proofErr w:type="gramStart"/>
-      <w:r>
-        <w:rPr>
-          <w:rFonts w:ascii="Times New Roman" w:hAnsi="Times New Roman" w:cs="Times New Roman"/>
-        </w:rPr>
-        <w:t>dp</w:t>
-      </w:r>
-      <w:proofErr w:type="spellEnd"/>
-      <w:r>
-        <w:rPr>
-          <w:rFonts w:ascii="Times New Roman" w:hAnsi="Times New Roman" w:cs="Times New Roman"/>
-        </w:rPr>
-        <w:t>/</w:t>
-      </w:r>
-      <w:proofErr w:type="spellStart"/>
-      <w:r>
-        <w:rPr>
-          <w:rFonts w:ascii="Times New Roman" w:hAnsi="Times New Roman" w:cs="Times New Roman"/>
-        </w:rPr>
-        <w:t>dt</w:t>
-      </w:r>
-      <w:proofErr w:type="spellEnd"/>
-      <w:proofErr w:type="gramEnd"/>
-      <w:r>
-        <w:rPr>
-          <w:rFonts w:ascii="Times New Roman" w:hAnsi="Times New Roman" w:cs="Times New Roman"/>
-        </w:rPr>
-        <w:t xml:space="preserve"> + α (</w:t>
-      </w:r>
-      <w:proofErr w:type="spellStart"/>
-      <w:r>
-        <w:rPr>
-          <w:rFonts w:ascii="Times New Roman" w:hAnsi="Times New Roman" w:cs="Times New Roman"/>
-        </w:rPr>
-        <w:t>b+d</w:t>
-      </w:r>
-      <w:proofErr w:type="spellEnd"/>
-      <w:r>
-        <w:rPr>
-          <w:rFonts w:ascii="Times New Roman" w:hAnsi="Times New Roman" w:cs="Times New Roman"/>
-        </w:rPr>
-        <w:t>)p = α (</w:t>
-      </w:r>
-      <w:proofErr w:type="spellStart"/>
-      <w:r>
-        <w:rPr>
-          <w:rFonts w:ascii="Times New Roman" w:hAnsi="Times New Roman" w:cs="Times New Roman"/>
-        </w:rPr>
-        <w:t>b+d</w:t>
-      </w:r>
-      <w:proofErr w:type="spellEnd"/>
-      <w:r>
-        <w:rPr>
-          <w:rFonts w:ascii="Times New Roman" w:hAnsi="Times New Roman" w:cs="Times New Roman"/>
-        </w:rPr>
-        <w:t>)</w:t>
-      </w:r>
-      <w:proofErr w:type="spellStart"/>
-      <w:r>
-        <w:rPr>
-          <w:rFonts w:ascii="Times New Roman" w:hAnsi="Times New Roman" w:cs="Times New Roman"/>
-        </w:rPr>
-        <w:t>p</w:t>
-      </w:r>
-      <w:r>
-        <w:rPr>
-          <w:rFonts w:ascii="Times New Roman" w:hAnsi="Times New Roman" w:cs="Times New Roman"/>
-          <w:vertAlign w:val="subscript"/>
-        </w:rPr>
-        <w:t>n</w:t>
-      </w:r>
-      <w:proofErr w:type="spellEnd"/>
-      <w:r>
-        <w:rPr>
-          <w:rFonts w:ascii="Times New Roman" w:hAnsi="Times New Roman" w:cs="Times New Roman"/>
-          <w:vertAlign w:val="subscript"/>
-        </w:rPr>
-        <w:t xml:space="preserve"> -------------------- </w:t>
-      </w:r>
-      <w:r>
-        <w:rPr>
-          <w:rFonts w:ascii="Times New Roman" w:hAnsi="Times New Roman" w:cs="Times New Roman"/>
-        </w:rPr>
-        <w:t>[</w:t>
-      </w:r>
-      <w:r>
-        <w:rPr>
-          <w:rFonts w:ascii="Times New Roman" w:hAnsi="Times New Roman" w:cs="Times New Roman"/>
-          <w:vertAlign w:val="subscript"/>
-        </w:rPr>
-        <w:t xml:space="preserve"> </w:t>
-      </w:r>
-      <w:r>
-        <w:rPr>
-          <w:rFonts w:ascii="Times New Roman" w:hAnsi="Times New Roman" w:cs="Times New Roman"/>
-        </w:rPr>
-        <w:t>where k = α (</w:t>
-      </w:r>
-      <w:proofErr w:type="spellStart"/>
-      <w:r>
-        <w:rPr>
-          <w:rFonts w:ascii="Times New Roman" w:hAnsi="Times New Roman" w:cs="Times New Roman"/>
-        </w:rPr>
-        <w:t>b+d</w:t>
-      </w:r>
-      <w:proofErr w:type="spellEnd"/>
-      <w:r>
-        <w:rPr>
-          <w:rFonts w:ascii="Times New Roman" w:hAnsi="Times New Roman" w:cs="Times New Roman"/>
-        </w:rPr>
-        <w:t>)]</w:t>
-      </w:r>
-    </w:p>
-    <w:p>
-      <w:pPr>
-        <w:ind w:left="0" w:firstLine="0"/>
-      </w:pPr>
-      <w:r>
-        <w:t xml:space="preserve">            </w:t>
-      </w:r>
-    </w:p>
-    <w:p>
-      <w:pPr>
-        <w:ind w:left="0" w:firstLine="0"/>
-        <w:rPr>
-          <w:b/>
-        </w:rPr>
-      </w:pPr>
-      <w:r>
-        <w:rPr>
-          <w:b/>
-        </w:rPr>
-        <w:t>E.2</w:t>
-      </w:r>
-      <w:r>
-        <w:rPr>
-          <w:b/>
-        </w:rPr>
-        <w:tab/>
-        <w:t>Dynamic Multiplier</w:t>
-      </w:r>
-    </w:p>
-    <w:p>
-      <w:pPr>
-        <w:ind w:left="0" w:right="-46" w:firstLine="0"/>
-      </w:pPr>
-      <w:r>
-        <w:t xml:space="preserve">The concept of </w:t>
-      </w:r>
-      <w:r>
-        <w:t xml:space="preserve">employment </w:t>
-      </w:r>
-      <w:r>
-        <w:t>multi</w:t>
-      </w:r>
-      <w:r>
-        <w:t>p</w:t>
-      </w:r>
-      <w:r>
-        <w:t xml:space="preserve">lier was first introduced in </w:t>
-      </w:r>
-      <w:r>
-        <w:t>E</w:t>
-      </w:r>
-      <w:r>
-        <w:t xml:space="preserve">conomic </w:t>
-      </w:r>
-      <w:r>
-        <w:t>T</w:t>
-      </w:r>
-      <w:r>
-        <w:t>heory by Prof. R.F. Kahn, a Cambridge economist, in his article entitled, “The Relation of Home Investment to Unemployment</w:t>
-      </w:r>
-      <w:proofErr w:type="gramStart"/>
-      <w:r>
-        <w:t>”</w:t>
-      </w:r>
-      <w:r>
-        <w:t xml:space="preserve"> .</w:t>
-      </w:r>
-      <w:proofErr w:type="gramEnd"/>
-      <w:r>
-        <w:t xml:space="preserve">  The theory was further developed by Keynes when he discussed investment multiplier.  The investment </w:t>
-      </w:r>
-      <w:r>
-        <w:t xml:space="preserve">multiplier explains the cumulative effects of changes in investment on income via their effects on consumption expenditure. </w:t>
-      </w:r>
-    </w:p>
-    <w:p>
-      <w:pPr>
-        <w:ind w:left="0" w:right="-46" w:firstLine="0"/>
-      </w:pPr>
-      <w:r>
-        <w:rPr>
-          <w:rFonts w:ascii="SimSun" w:eastAsia="SimSun" w:hAnsi="SimSun" w:hint="eastAsia"/>
-        </w:rPr>
-        <w:t>△</w:t>
-      </w:r>
-      <w:r>
-        <w:t xml:space="preserve"> Y = </w:t>
-      </w:r>
-      <w:r>
-        <w:rPr>
-          <w:rFonts w:ascii="SimSun" w:eastAsia="SimSun" w:hAnsi="SimSun" w:hint="eastAsia"/>
-        </w:rPr>
-        <w:t>△</w:t>
-      </w:r>
-      <w:proofErr w:type="spellStart"/>
-      <w:r>
-        <w:t>I.k</w:t>
-      </w:r>
-      <w:proofErr w:type="spellEnd"/>
-    </w:p>
-    <w:p>
-      <w:pPr>
-        <w:ind w:left="0" w:right="-46" w:firstLine="0"/>
-      </w:pPr>
-      <w:proofErr w:type="gramStart"/>
-      <w:r>
-        <w:t>Where ,</w:t>
-      </w:r>
-      <w:proofErr w:type="gramEnd"/>
-      <w:r>
-        <w:t xml:space="preserve"> </w:t>
-      </w:r>
-      <w:r>
-        <w:rPr>
-          <w:rFonts w:ascii="SimSun" w:eastAsia="SimSun" w:hAnsi="SimSun" w:hint="eastAsia"/>
-        </w:rPr>
-        <w:t>△</w:t>
-      </w:r>
-      <w:r>
-        <w:t xml:space="preserve"> Y = Change of National Income</w:t>
-      </w:r>
-    </w:p>
-    <w:p>
-      <w:pPr>
-        <w:ind w:left="0" w:right="-46" w:firstLine="720"/>
-      </w:pPr>
-      <w:r>
-        <w:t xml:space="preserve"> </w:t>
-      </w:r>
-      <w:r>
-        <w:rPr>
-          <w:rFonts w:ascii="SimSun" w:eastAsia="SimSun" w:hAnsi="SimSun" w:hint="eastAsia"/>
-        </w:rPr>
-        <w:t>△</w:t>
-      </w:r>
-      <w:r>
-        <w:t>I=Change in Investment</w:t>
-      </w:r>
-    </w:p>
-    <w:p>
-      <w:pPr>
-        <w:ind w:left="0" w:right="-46" w:firstLine="720"/>
-      </w:pPr>
-      <w:r>
-        <w:t xml:space="preserve">  K = Value of </w:t>
-      </w:r>
-      <w:proofErr w:type="spellStart"/>
-      <w:r>
-        <w:t>Multipler</w:t>
-      </w:r>
-      <w:proofErr w:type="spellEnd"/>
-    </w:p>
-    <w:p>
-      <w:pPr>
-        <w:ind w:left="0" w:firstLine="0"/>
-        <w:rPr>
-          <w:b/>
-        </w:rPr>
-      </w:pPr>
-      <w:r>
-        <w:rPr>
-          <w:b/>
-        </w:rPr>
+    </w:p>
+    <w:p>
+      <w:pPr>
+        <w:ind w:left="0" w:firstLine="0"/>
+        <w:rPr>
+          <w:b/>
+        </w:rPr>
+      </w:pPr>
+      <w:r>
+        <w:rPr>
+          <w:b/>
+        </w:rPr>
+        <w:lastRenderedPageBreak/>
         <w:t>Relation between Consu</w:t>
       </w:r>
       <w:r>
@@ -4721,7 +4583,6 @@
         <w:rPr>
           <w:b/>
         </w:rPr>
-        <w:lastRenderedPageBreak/>
         <w:t xml:space="preserve">C= </w:t>
       </w:r>
       <w:r>
@@ -5135,7 +4996,7 @@
           <w:rPr>
             <w:noProof/>
           </w:rPr>
-          <w:t>7</w:t>
+          <w:t>6</w:t>
         </w:r>
         <w:r>
           <w:rPr>

</xml_diff>